<commit_message>
start championship tree created
</commit_message>
<xml_diff>
--- a/research.docx
+++ b/research.docx
@@ -159,14 +159,32 @@
       </w:r>
     </w:p>
     <w:p>
+      <w:proofErr w:type="spellStart"/>
       <w:r>
         <w:t>UserID</w:t>
       </w:r>
+      <w:proofErr w:type="spellEnd"/>
       <w:r>
         <w:t>,</w:t>
       </w:r>
       <w:r>
-        <w:t xml:space="preserve"> FirstName, LastName,</w:t>
+        <w:t xml:space="preserve"> </w:t>
+      </w:r>
+      <w:proofErr w:type="spellStart"/>
+      <w:r>
+        <w:t>FirstName</w:t>
+      </w:r>
+      <w:proofErr w:type="spellEnd"/>
+      <w:r>
+        <w:t xml:space="preserve">, </w:t>
+      </w:r>
+      <w:proofErr w:type="spellStart"/>
+      <w:r>
+        <w:t>LastName</w:t>
+      </w:r>
+      <w:proofErr w:type="spellEnd"/>
+      <w:r>
+        <w:t>,</w:t>
       </w:r>
       <w:r>
         <w:t xml:space="preserve"> </w:t>
@@ -177,6 +195,7 @@
       <w:r>
         <w:t xml:space="preserve">sername, </w:t>
       </w:r>
+      <w:proofErr w:type="spellStart"/>
       <w:r>
         <w:t>P</w:t>
       </w:r>
@@ -186,11 +205,21 @@
       <w:r>
         <w:t>Hash</w:t>
       </w:r>
+      <w:proofErr w:type="spellEnd"/>
       <w:r>
         <w:t>,</w:t>
       </w:r>
       <w:r>
-        <w:t xml:space="preserve"> EmailID,</w:t>
+        <w:t xml:space="preserve"> </w:t>
+      </w:r>
+      <w:proofErr w:type="spellStart"/>
+      <w:r>
+        <w:t>EmailID</w:t>
+      </w:r>
+      <w:proofErr w:type="spellEnd"/>
+      <w:proofErr w:type="gramStart"/>
+      <w:r>
+        <w:t>,</w:t>
       </w:r>
       <w:r>
         <w:t xml:space="preserve"> </w:t>
@@ -202,7 +231,11 @@
         <w:t>C</w:t>
       </w:r>
       <w:r>
-        <w:t xml:space="preserve">hampionships, </w:t>
+        <w:t>hampionships</w:t>
+      </w:r>
+      <w:proofErr w:type="gramEnd"/>
+      <w:r>
+        <w:t xml:space="preserve">, </w:t>
       </w:r>
       <w:r>
         <w:t>S</w:t>
@@ -234,16 +267,25 @@
         <w:t>hampionship</w:t>
       </w:r>
       <w:r>
-        <w:t xml:space="preserve"> ID </w:t>
+        <w:t xml:space="preserve"> </w:t>
+      </w:r>
+      <w:proofErr w:type="gramStart"/>
+      <w:r>
+        <w:t xml:space="preserve">ID </w:t>
       </w:r>
       <w:r>
         <w:t>,</w:t>
       </w:r>
+      <w:proofErr w:type="gramEnd"/>
       <w:r>
         <w:t xml:space="preserve"> Championship Name,</w:t>
       </w:r>
       <w:r>
-        <w:t xml:space="preserve"> No. Of teams</w:t>
+        <w:t xml:space="preserve"> No. Of </w:t>
+      </w:r>
+      <w:proofErr w:type="gramStart"/>
+      <w:r>
+        <w:t>teams</w:t>
       </w:r>
       <w:r>
         <w:t xml:space="preserve"> </w:t>
@@ -251,11 +293,36 @@
       <w:r>
         <w:t>,</w:t>
       </w:r>
-      <w:r>
-        <w:t xml:space="preserve"> OverStrike, Wide, Noob,</w:t>
-      </w:r>
-      <w:r>
-        <w:t xml:space="preserve"> No. of overs, No. of Players</w:t>
+      <w:proofErr w:type="gramEnd"/>
+      <w:r>
+        <w:t xml:space="preserve"> </w:t>
+      </w:r>
+      <w:proofErr w:type="spellStart"/>
+      <w:r>
+        <w:t>OverStrike</w:t>
+      </w:r>
+      <w:proofErr w:type="spellEnd"/>
+      <w:r>
+        <w:t xml:space="preserve">, Wide, </w:t>
+      </w:r>
+      <w:proofErr w:type="spellStart"/>
+      <w:r>
+        <w:t>Noob</w:t>
+      </w:r>
+      <w:proofErr w:type="spellEnd"/>
+      <w:r>
+        <w:t>,</w:t>
+      </w:r>
+      <w:r>
+        <w:t xml:space="preserve"> No. of </w:t>
+      </w:r>
+      <w:proofErr w:type="spellStart"/>
+      <w:r>
+        <w:t>overs</w:t>
+      </w:r>
+      <w:proofErr w:type="spellEnd"/>
+      <w:r>
+        <w:t>, No. of Players</w:t>
       </w:r>
     </w:p>
     <w:p>
@@ -273,11 +340,24 @@
       </w:r>
     </w:p>
     <w:p>
-      <w:r>
-        <w:t>TeamID,</w:t>
-      </w:r>
-      <w:r>
-        <w:t xml:space="preserve"> Teamname </w:t>
+      <w:proofErr w:type="spellStart"/>
+      <w:r>
+        <w:t>TeamID</w:t>
+      </w:r>
+      <w:proofErr w:type="gramStart"/>
+      <w:r>
+        <w:t>,</w:t>
+      </w:r>
+      <w:r>
+        <w:t>Championshipid,T</w:t>
+      </w:r>
+      <w:r>
+        <w:t>eamname</w:t>
+      </w:r>
+      <w:proofErr w:type="spellEnd"/>
+      <w:proofErr w:type="gramEnd"/>
+      <w:r>
+        <w:t xml:space="preserve"> </w:t>
       </w:r>
       <w:r>
         <w:t xml:space="preserve"> </w:t>
@@ -299,9 +379,15 @@
       </w:r>
     </w:p>
     <w:p>
-      <w:r>
-        <w:t xml:space="preserve">Playerid, </w:t>
-      </w:r>
+      <w:proofErr w:type="spellStart"/>
+      <w:r>
+        <w:t>Playerid</w:t>
+      </w:r>
+      <w:proofErr w:type="spellEnd"/>
+      <w:r>
+        <w:t xml:space="preserve">, </w:t>
+      </w:r>
+      <w:proofErr w:type="spellStart"/>
       <w:r>
         <w:t>T</w:t>
       </w:r>
@@ -311,6 +397,7 @@
       <w:r>
         <w:t>ID</w:t>
       </w:r>
+      <w:proofErr w:type="spellEnd"/>
       <w:r>
         <w:t>,</w:t>
       </w:r>
@@ -331,21 +418,37 @@
           <w:u w:val="single"/>
         </w:rPr>
       </w:pPr>
-      <w:r>
-        <w:rPr>
-          <w:b/>
-          <w:u w:val="single"/>
-        </w:rPr>
+    </w:p>
+    <w:p>
+      <w:pPr>
+        <w:rPr>
+          <w:b/>
+          <w:u w:val="single"/>
+        </w:rPr>
+      </w:pPr>
+      <w:r>
+        <w:rPr>
+          <w:b/>
+          <w:u w:val="single"/>
+        </w:rPr>
+        <w:lastRenderedPageBreak/>
         <w:t>Matches</w:t>
       </w:r>
     </w:p>
     <w:p>
-      <w:r>
-        <w:lastRenderedPageBreak/>
-        <w:t>MatchID,</w:t>
-      </w:r>
-      <w:r>
-        <w:t xml:space="preserve"> </w:t>
+      <w:proofErr w:type="spellStart"/>
+      <w:r>
+        <w:t>MatchID</w:t>
+      </w:r>
+      <w:proofErr w:type="spellEnd"/>
+      <w:r>
+        <w:t>,</w:t>
+      </w:r>
+      <w:r>
+        <w:t xml:space="preserve"> </w:t>
+      </w:r>
+      <w:r>
+        <w:t>Championshipid,</w:t>
       </w:r>
       <w:r>
         <w:t>Team1,</w:t>
@@ -395,17 +498,31 @@
       </w:r>
     </w:p>
     <w:p>
-      <w:r>
-        <w:t>Ballid, MatchId, Run</w:t>
-      </w:r>
-    </w:p>
-    <w:p>
-      <w:pPr>
-        <w:rPr>
-          <w:b/>
-          <w:u w:val="single"/>
-        </w:rPr>
-      </w:pPr>
+      <w:proofErr w:type="spellStart"/>
+      <w:r>
+        <w:t>Ballid</w:t>
+      </w:r>
+      <w:proofErr w:type="spellEnd"/>
+      <w:r>
+        <w:t xml:space="preserve">, </w:t>
+      </w:r>
+      <w:proofErr w:type="spellStart"/>
+      <w:r>
+        <w:t>MatchId</w:t>
+      </w:r>
+      <w:proofErr w:type="spellEnd"/>
+      <w:r>
+        <w:t>, Run</w:t>
+      </w:r>
+    </w:p>
+    <w:p>
+      <w:pPr>
+        <w:rPr>
+          <w:b/>
+          <w:u w:val="single"/>
+        </w:rPr>
+      </w:pPr>
+      <w:proofErr w:type="spellStart"/>
       <w:r>
         <w:rPr>
           <w:b/>
@@ -413,10 +530,24 @@
         </w:rPr>
         <w:t>ScoresArchieve</w:t>
       </w:r>
-    </w:p>
-    <w:p>
-      <w:r>
-        <w:t>Ballid, MatchId, Run</w:t>
+      <w:proofErr w:type="spellEnd"/>
+    </w:p>
+    <w:p>
+      <w:proofErr w:type="spellStart"/>
+      <w:r>
+        <w:t>Ballid</w:t>
+      </w:r>
+      <w:proofErr w:type="spellEnd"/>
+      <w:r>
+        <w:t xml:space="preserve">, </w:t>
+      </w:r>
+      <w:proofErr w:type="spellStart"/>
+      <w:r>
+        <w:t>MatchId</w:t>
+      </w:r>
+      <w:proofErr w:type="spellEnd"/>
+      <w:r>
+        <w:t>, Run</w:t>
       </w:r>
     </w:p>
     <w:p>
@@ -442,8 +573,13 @@
       </w:r>
     </w:p>
     <w:p>
-      <w:r>
-        <w:t>BallID, Bowler, Batsman, Support</w:t>
+      <w:proofErr w:type="spellStart"/>
+      <w:r>
+        <w:t>BallID</w:t>
+      </w:r>
+      <w:proofErr w:type="spellEnd"/>
+      <w:r>
+        <w:t>, Bowler, Batsman, Support</w:t>
       </w:r>
     </w:p>
     <w:p>
@@ -462,8 +598,13 @@
       </w:r>
     </w:p>
     <w:p>
-      <w:r>
-        <w:t>BallID, Type</w:t>
+      <w:proofErr w:type="spellStart"/>
+      <w:r>
+        <w:t>BallID</w:t>
+      </w:r>
+      <w:proofErr w:type="spellEnd"/>
+      <w:r>
+        <w:t>, Type</w:t>
       </w:r>
     </w:p>
     <w:p>
@@ -494,7 +635,15 @@
         <w:t xml:space="preserve"> into users  </w:t>
       </w:r>
       <w:r>
-        <w:t>values(null,ram,singh,</w:t>
+        <w:t>values(</w:t>
+      </w:r>
+      <w:proofErr w:type="spellStart"/>
+      <w:r>
+        <w:t>null,ram,singh</w:t>
+      </w:r>
+      <w:proofErr w:type="spellEnd"/>
+      <w:r>
+        <w:t>,</w:t>
       </w:r>
       <w:r>
         <w:t xml:space="preserve"> </w:t>
@@ -505,17 +654,62 @@
     </w:p>
     <w:p>
       <w:r>
-        <w:t>Insert into championships values(null,”ipl”,8,true,true,true,10,8);</w:t>
-      </w:r>
-    </w:p>
-    <w:p>
-      <w:r>
-        <w:t>Insert into teams values(null,’chennai superkings’);</w:t>
-      </w:r>
-    </w:p>
-    <w:p>
-      <w:r>
-        <w:t>Insert into players values(null,34,”sachin tendulkar”);</w:t>
+        <w:t xml:space="preserve">Insert into championships </w:t>
+      </w:r>
+      <w:proofErr w:type="gramStart"/>
+      <w:r>
+        <w:t>values(</w:t>
+      </w:r>
+      <w:proofErr w:type="gramEnd"/>
+      <w:r>
+        <w:t>null,”ipl”,8,true,true,true,10,8);</w:t>
+      </w:r>
+    </w:p>
+    <w:p>
+      <w:r>
+        <w:t xml:space="preserve">Insert into teams </w:t>
+      </w:r>
+      <w:proofErr w:type="gramStart"/>
+      <w:r>
+        <w:t>values(</w:t>
+      </w:r>
+      <w:proofErr w:type="spellStart"/>
+      <w:proofErr w:type="gramEnd"/>
+      <w:r>
+        <w:t>null,’chennai</w:t>
+      </w:r>
+      <w:proofErr w:type="spellEnd"/>
+      <w:r>
+        <w:t xml:space="preserve"> </w:t>
+      </w:r>
+      <w:proofErr w:type="spellStart"/>
+      <w:r>
+        <w:t>superkings</w:t>
+      </w:r>
+      <w:proofErr w:type="spellEnd"/>
+      <w:r>
+        <w:t>’);</w:t>
+      </w:r>
+    </w:p>
+    <w:p>
+      <w:r>
+        <w:t xml:space="preserve">Insert into players </w:t>
+      </w:r>
+      <w:proofErr w:type="gramStart"/>
+      <w:r>
+        <w:t>values(</w:t>
+      </w:r>
+      <w:proofErr w:type="gramEnd"/>
+      <w:r>
+        <w:t xml:space="preserve">null,34,”sachin </w:t>
+      </w:r>
+      <w:proofErr w:type="spellStart"/>
+      <w:r>
+        <w:t>tendulkar</w:t>
+      </w:r>
+      <w:proofErr w:type="spellEnd"/>
+      <w:r>
+        <w:t>”);</w:t>
       </w:r>
     </w:p>
     <w:p>
@@ -523,7 +717,11 @@
         <w:t>Insert into matches</w:t>
       </w:r>
       <w:r>
-        <w:t xml:space="preserve"> values(null,”india”,”Pakistan”,”india</w:t>
+        <w:t xml:space="preserve"> values(</w:t>
+      </w:r>
+      <w:proofErr w:type="spellStart"/>
+      <w:r>
+        <w:t>null,”india”,”Pakistan”,”india</w:t>
       </w:r>
       <w:r>
         <w:t>”</w:t>
@@ -535,7 +733,11 @@
         <w:t>”</w:t>
       </w:r>
       <w:r>
-        <w:t>india won by 49 runs”);</w:t>
+        <w:t>india</w:t>
+      </w:r>
+      <w:proofErr w:type="spellEnd"/>
+      <w:r>
+        <w:t xml:space="preserve"> won by 49 runs”);</w:t>
       </w:r>
     </w:p>
     <w:p>
@@ -579,7 +781,31 @@
     </w:p>
     <w:p>
       <w:r>
-        <w:t>Create Championship he enters championship name, no of teams , no of overs, no of players,noob, wide, overstrike change option.</w:t>
+        <w:t xml:space="preserve">Create Championship he enters championship name, no of </w:t>
+      </w:r>
+      <w:proofErr w:type="gramStart"/>
+      <w:r>
+        <w:t>teams ,</w:t>
+      </w:r>
+      <w:proofErr w:type="gramEnd"/>
+      <w:r>
+        <w:t xml:space="preserve"> no of </w:t>
+      </w:r>
+      <w:proofErr w:type="spellStart"/>
+      <w:r>
+        <w:t>overs</w:t>
+      </w:r>
+      <w:proofErr w:type="spellEnd"/>
+      <w:r>
+        <w:t xml:space="preserve">, no of </w:t>
+      </w:r>
+      <w:proofErr w:type="spellStart"/>
+      <w:r>
+        <w:t>players,noob</w:t>
+      </w:r>
+      <w:proofErr w:type="spellEnd"/>
+      <w:r>
+        <w:t>, wide, overstrike change option.</w:t>
       </w:r>
     </w:p>
     <w:p>
@@ -589,23 +815,46 @@
     </w:p>
     <w:p>
       <w:r>
-        <w:t>Now player entry starts in which he enters each players name.</w:t>
-      </w:r>
-    </w:p>
-    <w:p>
-      <w:r>
-        <w:t>He finishes the player entry and now he can see buttons between the binary branch</w:t>
-      </w:r>
-    </w:p>
-    <w:p>
-      <w:r>
+        <w:t xml:space="preserve">Now player entry starts in which he enters each </w:t>
+      </w:r>
+      <w:proofErr w:type="spellStart"/>
+      <w:proofErr w:type="gramStart"/>
+      <w:r>
+        <w:t>players</w:t>
+      </w:r>
+      <w:proofErr w:type="spellEnd"/>
+      <w:proofErr w:type="gramEnd"/>
+      <w:r>
+        <w:t xml:space="preserve"> name.</w:t>
+      </w:r>
+    </w:p>
+    <w:p>
+      <w:r>
+        <w:t xml:space="preserve">He finishes the player entry and now he can see buttons between the binary </w:t>
+      </w:r>
+      <w:proofErr w:type="gramStart"/>
+      <w:r>
+        <w:t>branch</w:t>
+      </w:r>
+      <w:proofErr w:type="gramEnd"/>
+    </w:p>
+    <w:p>
+      <w:r>
+        <w:lastRenderedPageBreak/>
         <w:t>He clicks on a button and the starts the match between these two teams</w:t>
       </w:r>
     </w:p>
     <w:p>
       <w:r>
-        <w:lastRenderedPageBreak/>
-        <w:t>Before starting he enters the openers name and bowlers name And starts the match</w:t>
+        <w:t xml:space="preserve">Before starting he enters the openers name and bowlers name </w:t>
+      </w:r>
+      <w:proofErr w:type="gramStart"/>
+      <w:r>
+        <w:t>And</w:t>
+      </w:r>
+      <w:proofErr w:type="gramEnd"/>
+      <w:r>
+        <w:t xml:space="preserve"> starts the match</w:t>
       </w:r>
     </w:p>
     <w:p>
@@ -613,7 +862,15 @@
         <w:t xml:space="preserve">He sees 6 balls with score on 0/0 </w:t>
       </w:r>
       <w:r>
-        <w:t>and options 0 1 2 3 4 5 6 7 wicket noob wide</w:t>
+        <w:t xml:space="preserve">and options 0 1 2 3 4 5 6 7 wicket </w:t>
+      </w:r>
+      <w:proofErr w:type="spellStart"/>
+      <w:r>
+        <w:t>noob</w:t>
+      </w:r>
+      <w:proofErr w:type="spellEnd"/>
+      <w:r>
+        <w:t xml:space="preserve"> wide</w:t>
       </w:r>
     </w:p>
     <w:p>

</xml_diff>